<commit_message>
add file spring security và update file SQL Note.docx
</commit_message>
<xml_diff>
--- a/SQL Note.docx
+++ b/SQL Note.docx
@@ -3225,8 +3225,6 @@
         </w:rPr>
         <w:t>) -&gt; nên hạn chế tạo index trên những cột mà dữ liệu của nó thường xuyên bị thay đổi</w:t>
       </w:r>
-      <w:bookmarkStart w:id="0" w:name="_GoBack"/>
-      <w:bookmarkEnd w:id="0"/>
     </w:p>
     <w:p>
       <w:pPr>
@@ -3709,6 +3707,7 @@
         <w:pStyle w:val="ListParagraph"/>
         <w:rPr>
           <w:rFonts w:ascii="Times New Roman" w:hAnsi="Times New Roman" w:cs="Times New Roman"/>
+          <w:b/>
           <w:sz w:val="32"/>
           <w:szCs w:val="32"/>
         </w:rPr>
@@ -3722,6 +3721,168 @@
         </w:rPr>
         <w:t xml:space="preserve">+ </w:t>
       </w:r>
+      <w:r>
+        <w:rPr>
+          <w:rFonts w:ascii="Times New Roman" w:hAnsi="Times New Roman" w:cs="Times New Roman"/>
+          <w:b/>
+          <w:sz w:val="32"/>
+          <w:szCs w:val="32"/>
+        </w:rPr>
+        <w:t>.</w:t>
+      </w:r>
+    </w:p>
+    <w:p>
+      <w:pPr>
+        <w:pStyle w:val="ListParagraph"/>
+        <w:rPr>
+          <w:rFonts w:ascii="Times New Roman" w:hAnsi="Times New Roman" w:cs="Times New Roman"/>
+          <w:b/>
+          <w:sz w:val="32"/>
+          <w:szCs w:val="32"/>
+        </w:rPr>
+      </w:pPr>
+    </w:p>
+    <w:p>
+      <w:pPr>
+        <w:pStyle w:val="ListParagraph"/>
+        <w:rPr>
+          <w:rFonts w:ascii="Times New Roman" w:hAnsi="Times New Roman" w:cs="Times New Roman"/>
+          <w:b/>
+          <w:sz w:val="32"/>
+          <w:szCs w:val="32"/>
+        </w:rPr>
+      </w:pPr>
+    </w:p>
+    <w:p>
+      <w:pPr>
+        <w:pStyle w:val="ListParagraph"/>
+        <w:rPr>
+          <w:rFonts w:ascii="Times New Roman" w:hAnsi="Times New Roman" w:cs="Times New Roman"/>
+          <w:sz w:val="32"/>
+          <w:szCs w:val="32"/>
+        </w:rPr>
+      </w:pPr>
+      <w:r>
+        <w:rPr>
+          <w:rFonts w:ascii="Times New Roman" w:hAnsi="Times New Roman" w:cs="Times New Roman"/>
+          <w:sz w:val="32"/>
+          <w:szCs w:val="32"/>
+        </w:rPr>
+        <w:t>12. JPA là 1 chuẩn, 1 cái interface mô tả các phương thức để java có thể tương tác với các cơ sở dữ liệu quan hệ.</w:t>
+      </w:r>
+    </w:p>
+    <w:p>
+      <w:pPr>
+        <w:pStyle w:val="ListParagraph"/>
+        <w:rPr>
+          <w:rFonts w:ascii="Times New Roman" w:hAnsi="Times New Roman" w:cs="Times New Roman"/>
+          <w:sz w:val="32"/>
+          <w:szCs w:val="32"/>
+        </w:rPr>
+      </w:pPr>
+    </w:p>
+    <w:p>
+      <w:pPr>
+        <w:pStyle w:val="ListParagraph"/>
+        <w:rPr>
+          <w:rFonts w:ascii="Times New Roman" w:hAnsi="Times New Roman" w:cs="Times New Roman"/>
+          <w:sz w:val="32"/>
+          <w:szCs w:val="32"/>
+        </w:rPr>
+      </w:pPr>
+      <w:r>
+        <w:rPr>
+          <w:rFonts w:ascii="Times New Roman" w:hAnsi="Times New Roman" w:cs="Times New Roman"/>
+          <w:sz w:val="32"/>
+          <w:szCs w:val="32"/>
+        </w:rPr>
+        <w:t>13. Hibernate là 1 ORM framework(mã nguồn mở), nó sẽ implement JPA, nó giúp chúng ta có thể dễ dàng thao tác với DB bằng cách hỗi trợ mapping giữa đối tượng trong java với các table.</w:t>
+      </w:r>
+    </w:p>
+    <w:p>
+      <w:pPr>
+        <w:pStyle w:val="ListParagraph"/>
+        <w:rPr>
+          <w:rFonts w:ascii="Times New Roman" w:hAnsi="Times New Roman" w:cs="Times New Roman"/>
+          <w:sz w:val="32"/>
+          <w:szCs w:val="32"/>
+        </w:rPr>
+      </w:pPr>
+      <w:r>
+        <w:rPr>
+          <w:rFonts w:ascii="Times New Roman" w:hAnsi="Times New Roman" w:cs="Times New Roman"/>
+          <w:sz w:val="32"/>
+          <w:szCs w:val="32"/>
+        </w:rPr>
+        <w:lastRenderedPageBreak/>
+        <w:t>Hibernate sử dụng HQL để query dữ liệu (nó khác sql ở chỗ nó tương tác với Entity chứ không phải các table)</w:t>
+      </w:r>
+    </w:p>
+    <w:p>
+      <w:pPr>
+        <w:pStyle w:val="ListParagraph"/>
+        <w:rPr>
+          <w:rFonts w:ascii="Times New Roman" w:hAnsi="Times New Roman" w:cs="Times New Roman"/>
+          <w:sz w:val="32"/>
+          <w:szCs w:val="32"/>
+        </w:rPr>
+      </w:pPr>
+    </w:p>
+    <w:p>
+      <w:pPr>
+        <w:pStyle w:val="ListParagraph"/>
+        <w:rPr>
+          <w:rFonts w:ascii="Times New Roman" w:hAnsi="Times New Roman" w:cs="Times New Roman"/>
+          <w:sz w:val="32"/>
+          <w:szCs w:val="32"/>
+        </w:rPr>
+      </w:pPr>
+      <w:r>
+        <w:rPr>
+          <w:rFonts w:ascii="Times New Roman" w:hAnsi="Times New Roman" w:cs="Times New Roman"/>
+          <w:sz w:val="32"/>
+          <w:szCs w:val="32"/>
+        </w:rPr>
+        <w:t>14. Spring data jpa là 1 phần trong hệ sinh thái spring Data giúp chúng ta thao tác với db 1 cách dễ dàng hơn. Nó wrapper hibernate lại và tạo ra 1 interface mạnh mẽ.</w:t>
+      </w:r>
+    </w:p>
+    <w:p>
+      <w:pPr>
+        <w:pStyle w:val="ListParagraph"/>
+        <w:rPr>
+          <w:rFonts w:ascii="Times New Roman" w:hAnsi="Times New Roman" w:cs="Times New Roman"/>
+          <w:sz w:val="32"/>
+          <w:szCs w:val="32"/>
+        </w:rPr>
+      </w:pPr>
+      <w:r>
+        <w:rPr>
+          <w:rFonts w:ascii="Times New Roman" w:hAnsi="Times New Roman" w:cs="Times New Roman"/>
+          <w:sz w:val="32"/>
+          <w:szCs w:val="32"/>
+        </w:rPr>
+        <w:t>Spring data jpa hỗi trợ tạo ra các câu Query từ tên method mà không cần phải code</w:t>
+      </w:r>
+    </w:p>
+    <w:p>
+      <w:pPr>
+        <w:pStyle w:val="ListParagraph"/>
+        <w:rPr>
+          <w:rFonts w:ascii="Times New Roman" w:hAnsi="Times New Roman" w:cs="Times New Roman"/>
+          <w:sz w:val="32"/>
+          <w:szCs w:val="32"/>
+        </w:rPr>
+      </w:pPr>
+      <w:r>
+        <w:rPr>
+          <w:rFonts w:ascii="Times New Roman" w:hAnsi="Times New Roman" w:cs="Times New Roman"/>
+          <w:sz w:val="32"/>
+          <w:szCs w:val="32"/>
+        </w:rPr>
+        <w:t>Spring data jpa còn hỗi trợ viết các câu truy vấn thông thường bằng cách thêm @Query ở trên tên method</w:t>
+      </w:r>
+      <w:bookmarkStart w:id="0" w:name="_GoBack"/>
+      <w:bookmarkEnd w:id="0"/>
     </w:p>
     <w:sectPr>
       <w:pgSz w:w="12240" w:h="15840"/>

</xml_diff>